<commit_message>
updated Basic Usage docs and added requirements file
</commit_message>
<xml_diff>
--- a/Basic Usage.docx
+++ b/Basic Usage.docx
@@ -1,6 +1,6 @@
 
 <file path=word/document.xml><?xml version="1.0" encoding="utf-8"?>
-<w:document xmlns:wpc="http://schemas.microsoft.com/office/word/2010/wordprocessingCanvas" xmlns:cx="http://schemas.microsoft.com/office/drawing/2014/chartex" xmlns:cx1="http://schemas.microsoft.com/office/drawing/2015/9/8/chartex" xmlns:cx2="http://schemas.microsoft.com/office/drawing/2015/10/21/chartex" xmlns:cx3="http://schemas.microsoft.com/office/drawing/2016/5/9/chartex" xmlns:cx4="http://schemas.microsoft.com/office/drawing/2016/5/10/chartex" xmlns:cx5="http://schemas.microsoft.com/office/drawing/2016/5/11/chartex" xmlns:cx6="http://schemas.microsoft.com/office/drawing/2016/5/12/chartex" xmlns:cx7="http://schemas.microsoft.com/office/drawing/2016/5/13/chartex" xmlns:cx8="http://schemas.microsoft.com/office/drawing/2016/5/14/chartex" xmlns:mc="http://schemas.openxmlformats.org/markup-compatibility/2006" xmlns:aink="http://schemas.microsoft.com/office/drawing/2016/ink" xmlns:am3d="http://schemas.microsoft.com/office/drawing/2017/model3d" xmlns:o="urn:schemas-microsoft-com:office:office" xmlns:r="http://schemas.openxmlformats.org/officeDocument/2006/relationships" xmlns:m="http://schemas.openxmlformats.org/officeDocument/2006/math" xmlns:v="urn:schemas-microsoft-com:vml" xmlns:wp14="http://schemas.microsoft.com/office/word/2010/wordprocessingDrawing" xmlns:wp="http://schemas.openxmlformats.org/drawingml/2006/wordprocessingDrawing" xmlns:w10="urn:schemas-microsoft-com:office:word" xmlns:w="http://schemas.openxmlformats.org/wordprocessingml/2006/main" xmlns:w14="http://schemas.microsoft.com/office/word/2010/wordml" xmlns:w15="http://schemas.microsoft.com/office/word/2012/wordml" xmlns:w16cex="http://schemas.microsoft.com/office/word/2018/wordml/cex" xmlns:w16cid="http://schemas.microsoft.com/office/word/2016/wordml/cid" xmlns:w16="http://schemas.microsoft.com/office/word/2018/wordml" xmlns:w16se="http://schemas.microsoft.com/office/word/2015/wordml/symex" xmlns:wpg="http://schemas.microsoft.com/office/word/2010/wordprocessingGroup" xmlns:wpi="http://schemas.microsoft.com/office/word/2010/wordprocessingInk" xmlns:wne="http://schemas.microsoft.com/office/word/2006/wordml" xmlns:wps="http://schemas.microsoft.com/office/word/2010/wordprocessingShape" mc:Ignorable="w14 w15 w16se w16cid w16 w16cex wp14">
+<w:document xmlns:wpc="http://schemas.microsoft.com/office/word/2010/wordprocessingCanvas" xmlns:cx="http://schemas.microsoft.com/office/drawing/2014/chartex" xmlns:cx1="http://schemas.microsoft.com/office/drawing/2015/9/8/chartex" xmlns:cx2="http://schemas.microsoft.com/office/drawing/2015/10/21/chartex" xmlns:cx3="http://schemas.microsoft.com/office/drawing/2016/5/9/chartex" xmlns:cx4="http://schemas.microsoft.com/office/drawing/2016/5/10/chartex" xmlns:cx5="http://schemas.microsoft.com/office/drawing/2016/5/11/chartex" xmlns:cx6="http://schemas.microsoft.com/office/drawing/2016/5/12/chartex" xmlns:cx7="http://schemas.microsoft.com/office/drawing/2016/5/13/chartex" xmlns:cx8="http://schemas.microsoft.com/office/drawing/2016/5/14/chartex" xmlns:mc="http://schemas.openxmlformats.org/markup-compatibility/2006" xmlns:aink="http://schemas.microsoft.com/office/drawing/2016/ink" xmlns:am3d="http://schemas.microsoft.com/office/drawing/2017/model3d" xmlns:o="urn:schemas-microsoft-com:office:office" xmlns:r="http://schemas.openxmlformats.org/officeDocument/2006/relationships" xmlns:m="http://schemas.openxmlformats.org/officeDocument/2006/math" xmlns:v="urn:schemas-microsoft-com:vml" xmlns:wp14="http://schemas.microsoft.com/office/word/2010/wordprocessingDrawing" xmlns:wp="http://schemas.openxmlformats.org/drawingml/2006/wordprocessingDrawing" xmlns:w10="urn:schemas-microsoft-com:office:word" xmlns:w="http://schemas.openxmlformats.org/wordprocessingml/2006/main" xmlns:w14="http://schemas.microsoft.com/office/word/2010/wordml" xmlns:w15="http://schemas.microsoft.com/office/word/2012/wordml" xmlns:w16cex="http://schemas.microsoft.com/office/word/2018/wordml/cex" xmlns:w16cid="http://schemas.microsoft.com/office/word/2016/wordml/cid" xmlns:w16="http://schemas.microsoft.com/office/word/2018/wordml" xmlns:w16sdtdh="http://schemas.microsoft.com/office/word/2020/wordml/sdtdatahash" xmlns:w16se="http://schemas.microsoft.com/office/word/2015/wordml/symex" xmlns:wpg="http://schemas.microsoft.com/office/word/2010/wordprocessingGroup" xmlns:wpi="http://schemas.microsoft.com/office/word/2010/wordprocessingInk" xmlns:wne="http://schemas.microsoft.com/office/word/2006/wordml" xmlns:wps="http://schemas.microsoft.com/office/word/2010/wordprocessingShape" mc:Ignorable="w14 w15 w16se w16cid w16 w16cex w16sdtdh wp14">
   <w:body>
     <w:p>
       <w:pPr>
@@ -368,13 +368,23 @@
               </w:rPr>
             </w:pPr>
             <w:proofErr w:type="spellStart"/>
-            <w:r>
-              <w:rPr>
-                <w:sz w:val="18"/>
-                <w:szCs w:val="18"/>
-                <w:highlight w:val="yellow"/>
-              </w:rPr>
-              <w:t>ChoiceAccess,CorpAccess,CorpTest,GuestAccess,MobiAccess</w:t>
+            <w:proofErr w:type="gramStart"/>
+            <w:r>
+              <w:rPr>
+                <w:sz w:val="18"/>
+                <w:szCs w:val="18"/>
+                <w:highlight w:val="yellow"/>
+              </w:rPr>
+              <w:t>ChoiceAccess,CorpAccess</w:t>
+            </w:r>
+            <w:proofErr w:type="gramEnd"/>
+            <w:r>
+              <w:rPr>
+                <w:sz w:val="18"/>
+                <w:szCs w:val="18"/>
+                <w:highlight w:val="yellow"/>
+              </w:rPr>
+              <w:t>,CorpTest,GuestAccess,MobiAccess</w:t>
             </w:r>
             <w:proofErr w:type="spellEnd"/>
           </w:p>
@@ -420,13 +430,23 @@
               </w:rPr>
             </w:pPr>
             <w:proofErr w:type="spellStart"/>
-            <w:r>
-              <w:rPr>
-                <w:sz w:val="18"/>
-                <w:szCs w:val="18"/>
-                <w:highlight w:val="yellow"/>
-              </w:rPr>
-              <w:t>ChoiceAccess,CorpAccess,CorpTest,GuestAccess,MobiAccess</w:t>
+            <w:proofErr w:type="gramStart"/>
+            <w:r>
+              <w:rPr>
+                <w:sz w:val="18"/>
+                <w:szCs w:val="18"/>
+                <w:highlight w:val="yellow"/>
+              </w:rPr>
+              <w:t>ChoiceAccess,CorpAccess</w:t>
+            </w:r>
+            <w:proofErr w:type="gramEnd"/>
+            <w:r>
+              <w:rPr>
+                <w:sz w:val="18"/>
+                <w:szCs w:val="18"/>
+                <w:highlight w:val="yellow"/>
+              </w:rPr>
+              <w:t>,CorpTest,GuestAccess,MobiAccess</w:t>
             </w:r>
             <w:proofErr w:type="spellEnd"/>
           </w:p>
@@ -471,13 +491,23 @@
                 <w:highlight w:val="yellow"/>
               </w:rPr>
             </w:pPr>
-            <w:r>
-              <w:rPr>
-                <w:sz w:val="18"/>
-                <w:szCs w:val="18"/>
-                <w:highlight w:val="yellow"/>
-              </w:rPr>
-              <w:t>ChoiceAccess,CorpAccess,CorpTest,GuestAccess,MobiAccess,FitnessTest</w:t>
+            <w:proofErr w:type="gramStart"/>
+            <w:r>
+              <w:rPr>
+                <w:sz w:val="18"/>
+                <w:szCs w:val="18"/>
+                <w:highlight w:val="yellow"/>
+              </w:rPr>
+              <w:t>ChoiceAccess,CorpAccess</w:t>
+            </w:r>
+            <w:proofErr w:type="gramEnd"/>
+            <w:r>
+              <w:rPr>
+                <w:sz w:val="18"/>
+                <w:szCs w:val="18"/>
+                <w:highlight w:val="yellow"/>
+              </w:rPr>
+              <w:t>,CorpTest,GuestAccess,MobiAccess,FitnessTest</w:t>
             </w:r>
           </w:p>
         </w:tc>
@@ -522,13 +552,23 @@
               </w:rPr>
             </w:pPr>
             <w:proofErr w:type="spellStart"/>
-            <w:r>
-              <w:rPr>
-                <w:sz w:val="18"/>
-                <w:szCs w:val="18"/>
-                <w:highlight w:val="yellow"/>
-              </w:rPr>
-              <w:t>ChoiceAccess,CorpAccess,CorpTest,GuestAccess,MobiAccess</w:t>
+            <w:proofErr w:type="gramStart"/>
+            <w:r>
+              <w:rPr>
+                <w:sz w:val="18"/>
+                <w:szCs w:val="18"/>
+                <w:highlight w:val="yellow"/>
+              </w:rPr>
+              <w:t>ChoiceAccess,CorpAccess</w:t>
+            </w:r>
+            <w:proofErr w:type="gramEnd"/>
+            <w:r>
+              <w:rPr>
+                <w:sz w:val="18"/>
+                <w:szCs w:val="18"/>
+                <w:highlight w:val="yellow"/>
+              </w:rPr>
+              <w:t>,CorpTest,GuestAccess,MobiAccess</w:t>
             </w:r>
             <w:proofErr w:type="spellEnd"/>
           </w:p>
@@ -574,13 +614,23 @@
               </w:rPr>
             </w:pPr>
             <w:proofErr w:type="spellStart"/>
-            <w:r>
-              <w:rPr>
-                <w:sz w:val="18"/>
-                <w:szCs w:val="18"/>
-                <w:highlight w:val="yellow"/>
-              </w:rPr>
-              <w:t>ChoiceAccess,CorpAccess,CorpTest,GuestAccess,MobiAccess</w:t>
+            <w:proofErr w:type="gramStart"/>
+            <w:r>
+              <w:rPr>
+                <w:sz w:val="18"/>
+                <w:szCs w:val="18"/>
+                <w:highlight w:val="yellow"/>
+              </w:rPr>
+              <w:t>ChoiceAccess,CorpAccess</w:t>
+            </w:r>
+            <w:proofErr w:type="gramEnd"/>
+            <w:r>
+              <w:rPr>
+                <w:sz w:val="18"/>
+                <w:szCs w:val="18"/>
+                <w:highlight w:val="yellow"/>
+              </w:rPr>
+              <w:t>,CorpTest,GuestAccess,MobiAccess</w:t>
             </w:r>
             <w:proofErr w:type="spellEnd"/>
           </w:p>
@@ -666,7 +716,15 @@
     </w:p>
     <w:p>
       <w:r>
-        <w:t>It’s best practice to define a place in the hierarchy where a set of configuration should be applied. Add a Node column in your table to specify this information.</w:t>
+        <w:t xml:space="preserve">It’s best practice to define a place in the hierarchy where a set of </w:t>
+      </w:r>
+      <w:proofErr w:type="gramStart"/>
+      <w:r>
+        <w:t>configuration</w:t>
+      </w:r>
+      <w:proofErr w:type="gramEnd"/>
+      <w:r>
+        <w:t xml:space="preserve"> should be applied. Add a Node column in your table to specify this information.</w:t>
       </w:r>
     </w:p>
     <w:tbl>
@@ -2031,7 +2089,15 @@
     <w:p/>
     <w:p>
       <w:r>
-        <w:t>There is also an implicit way of associating profiles with each other. Let’s say you have two tables, one is configuration for an SSID profile and the other is configuration for an HE SSID profile:</w:t>
+        <w:t xml:space="preserve">There is also an implicit way of associating profiles with each other. Let’s say you have two </w:t>
+      </w:r>
+      <w:proofErr w:type="gramStart"/>
+      <w:r>
+        <w:t>tables,</w:t>
+      </w:r>
+      <w:proofErr w:type="gramEnd"/>
+      <w:r>
+        <w:t xml:space="preserve"> one is configuration for an SSID profile and the other is configuration for an HE SSID profile:</w:t>
       </w:r>
     </w:p>
     <w:tbl>
@@ -2775,12 +2841,28 @@
     <w:p/>
     <w:p>
       <w:r>
-        <w:t>If profile names are similar and the nested profile node is a sub-node of the outer profile then the two will be associated with each other. The two tables above could have also been combined into one and the association will still be established. Make sure the associated profiles are on the same row in their respective tables.</w:t>
-      </w:r>
-    </w:p>
-    <w:p>
-      <w:r>
-        <w:t>There are certain profiles that are assumed to go together like regulatory domain and a/g radio profiles so you don’t explicitly have to associate them.</w:t>
+        <w:t xml:space="preserve">If profile names are similar and the nested profile node is a sub-node of the outer </w:t>
+      </w:r>
+      <w:proofErr w:type="gramStart"/>
+      <w:r>
+        <w:t>profile</w:t>
+      </w:r>
+      <w:proofErr w:type="gramEnd"/>
+      <w:r>
+        <w:t xml:space="preserve"> then the two will be associated with each other. The two tables above could have also been combined into one and the association will still be established. Make sure the associated profiles are on the same row in their respective tables.</w:t>
+      </w:r>
+    </w:p>
+    <w:p>
+      <w:r>
+        <w:t xml:space="preserve">There are certain profiles that are assumed to go together like regulatory domain and a/g radio </w:t>
+      </w:r>
+      <w:proofErr w:type="gramStart"/>
+      <w:r>
+        <w:t>profiles</w:t>
+      </w:r>
+      <w:proofErr w:type="gramEnd"/>
+      <w:r>
+        <w:t xml:space="preserve"> so you don’t explicitly have to associate them.</w:t>
       </w:r>
     </w:p>
     <w:tbl>
@@ -4333,7 +4415,15 @@
     </w:p>
     <w:p>
       <w:r>
-        <w:t>Generally, profile names will be suffixed with the corresponding profile type, mimicking the behavior that AOS8 exhibits in the back end. Using the RF Profile column saves some typing but you can also define these profiles individually with the appropriate column header.</w:t>
+        <w:t xml:space="preserve">Generally, profile names will be suffixed with the corresponding profile type, mimicking the behavior that AOS8 exhibits in the back end. Using the RF Profile column saves some </w:t>
+      </w:r>
+      <w:proofErr w:type="gramStart"/>
+      <w:r>
+        <w:t>typing</w:t>
+      </w:r>
+      <w:proofErr w:type="gramEnd"/>
+      <w:r>
+        <w:t xml:space="preserve"> but you can also define these profiles individually with the appropriate column header.</w:t>
       </w:r>
     </w:p>
     <w:p/>
@@ -4499,12 +4589,15 @@
     </w:p>
     <w:p>
       <w:r>
-        <w:t>pip install docx</w:t>
-      </w:r>
-    </w:p>
-    <w:p>
-      <w:r>
-        <w:t>pip install requests</w:t>
+        <w:t xml:space="preserve"> Pip </w:t>
+      </w:r>
+      <w:proofErr w:type="gramStart"/>
+      <w:r>
+        <w:t>install</w:t>
+      </w:r>
+      <w:proofErr w:type="gramEnd"/>
+      <w:r>
+        <w:t xml:space="preserve"> -r requirements.txt</w:t>
       </w:r>
     </w:p>
     <w:p>
@@ -4522,7 +4615,13 @@
     </w:p>
     <w:p>
       <w:r>
-        <w:t>Ex. main.py -u admin -p password -a 10.10.10.100 -f path/to/config/table.docx</w:t>
+        <w:t xml:space="preserve">Ex. </w:t>
+      </w:r>
+      <w:r>
+        <w:t xml:space="preserve">Python </w:t>
+      </w:r>
+      <w:r>
+        <w:t>main.py -u admin -p password -a 10.10.10.100 -f path/to/config/table.docx</w:t>
       </w:r>
     </w:p>
     <w:p>
@@ -4532,7 +4631,13 @@
     </w:p>
     <w:p>
       <w:r>
-        <w:t>Ex. main.py</w:t>
+        <w:t xml:space="preserve">Ex. </w:t>
+      </w:r>
+      <w:r>
+        <w:t xml:space="preserve">Python </w:t>
+      </w:r>
+      <w:r>
+        <w:t>main.py</w:t>
       </w:r>
     </w:p>
     <w:p>
@@ -4574,13 +4679,21 @@
           <w:sz w:val="28"/>
           <w:szCs w:val="28"/>
         </w:rPr>
+        <w:t>Extending the program:</w:t>
+      </w:r>
+    </w:p>
+    <w:p>
+      <w:r>
         <w:lastRenderedPageBreak/>
-        <w:t>Extending the program:</w:t>
-      </w:r>
-    </w:p>
-    <w:p>
-      <w:r>
-        <w:t>Currently, the program has support for the most commonly configured things in a greenfield deployment. If there is an item not currently supported, it can be added to the program. Note that this will not work on all configuration items since some things require hard coded logic in the backend to work correctly.</w:t>
+        <w:t xml:space="preserve">Currently, the program has support for the </w:t>
+      </w:r>
+      <w:proofErr w:type="gramStart"/>
+      <w:r>
+        <w:t>most commonly configured</w:t>
+      </w:r>
+      <w:proofErr w:type="gramEnd"/>
+      <w:r>
+        <w:t xml:space="preserve"> things in a greenfield deployment. If there is an item not currently supported, it can be added to the program. Note that this will not work on all configuration items since some things require hard coded logic in the backend to work correctly.</w:t>
       </w:r>
     </w:p>
     <w:p>
@@ -4645,7 +4758,21 @@
         <w:rPr>
           <w:rFonts w:ascii="Calibri" w:eastAsia="Times New Roman" w:hAnsi="Calibri" w:cs="Calibri"/>
         </w:rPr>
-        <w:t>Build your attribute name. For example if you had an attribute that looked like this:</w:t>
+        <w:t xml:space="preserve">Build your attribute name. For </w:t>
+      </w:r>
+      <w:proofErr w:type="gramStart"/>
+      <w:r>
+        <w:rPr>
+          <w:rFonts w:ascii="Calibri" w:eastAsia="Times New Roman" w:hAnsi="Calibri" w:cs="Calibri"/>
+        </w:rPr>
+        <w:t>example</w:t>
+      </w:r>
+      <w:proofErr w:type="gramEnd"/>
+      <w:r>
+        <w:rPr>
+          <w:rFonts w:ascii="Calibri" w:eastAsia="Times New Roman" w:hAnsi="Calibri" w:cs="Calibri"/>
+        </w:rPr>
+        <w:t xml:space="preserve"> if you had an attribute that looked like this:</w:t>
       </w:r>
     </w:p>
     <w:p>
@@ -4663,11 +4790,19 @@
         <w:t>"</w:t>
       </w:r>
       <w:proofErr w:type="spellStart"/>
-      <w:r>
-        <w:rPr>
-          <w:rFonts w:ascii="Calibri" w:eastAsia="Times New Roman" w:hAnsi="Calibri" w:cs="Calibri"/>
-        </w:rPr>
-        <w:t>ids_general_prof</w:t>
+      <w:proofErr w:type="gramStart"/>
+      <w:r>
+        <w:rPr>
+          <w:rFonts w:ascii="Calibri" w:eastAsia="Times New Roman" w:hAnsi="Calibri" w:cs="Calibri"/>
+        </w:rPr>
+        <w:t>ids</w:t>
+      </w:r>
+      <w:proofErr w:type="gramEnd"/>
+      <w:r>
+        <w:rPr>
+          <w:rFonts w:ascii="Calibri" w:eastAsia="Times New Roman" w:hAnsi="Calibri" w:cs="Calibri"/>
+        </w:rPr>
+        <w:t>_general_prof</w:t>
       </w:r>
       <w:proofErr w:type="spellEnd"/>
       <w:r>
@@ -4719,7 +4854,21 @@
         <w:rPr>
           <w:rFonts w:ascii="Calibri" w:eastAsia="Times New Roman" w:hAnsi="Calibri" w:cs="Calibri"/>
         </w:rPr>
-        <w:t xml:space="preserve">                "profile-name"</w:t>
+        <w:t xml:space="preserve">                "</w:t>
+      </w:r>
+      <w:proofErr w:type="gramStart"/>
+      <w:r>
+        <w:rPr>
+          <w:rFonts w:ascii="Calibri" w:eastAsia="Times New Roman" w:hAnsi="Calibri" w:cs="Calibri"/>
+        </w:rPr>
+        <w:t>profile</w:t>
+      </w:r>
+      <w:proofErr w:type="gramEnd"/>
+      <w:r>
+        <w:rPr>
+          <w:rFonts w:ascii="Calibri" w:eastAsia="Times New Roman" w:hAnsi="Calibri" w:cs="Calibri"/>
+        </w:rPr>
+        <w:t>-name"</w:t>
       </w:r>
     </w:p>
     <w:p>
@@ -4764,7 +4913,21 @@
         <w:rPr>
           <w:rFonts w:ascii="Calibri" w:eastAsia="Times New Roman" w:hAnsi="Calibri" w:cs="Calibri"/>
         </w:rPr>
-        <w:t xml:space="preserve">                "profile-name": {</w:t>
+        <w:t xml:space="preserve">                "</w:t>
+      </w:r>
+      <w:proofErr w:type="gramStart"/>
+      <w:r>
+        <w:rPr>
+          <w:rFonts w:ascii="Calibri" w:eastAsia="Times New Roman" w:hAnsi="Calibri" w:cs="Calibri"/>
+        </w:rPr>
+        <w:t>profile</w:t>
+      </w:r>
+      <w:proofErr w:type="gramEnd"/>
+      <w:r>
+        <w:rPr>
+          <w:rFonts w:ascii="Calibri" w:eastAsia="Times New Roman" w:hAnsi="Calibri" w:cs="Calibri"/>
+        </w:rPr>
+        <w:t>-name": {</w:t>
       </w:r>
     </w:p>
     <w:p>
@@ -4857,11 +5020,19 @@
         <w:t xml:space="preserve">                "</w:t>
       </w:r>
       <w:proofErr w:type="spellStart"/>
-      <w:r>
-        <w:rPr>
-          <w:rFonts w:ascii="Calibri" w:eastAsia="Times New Roman" w:hAnsi="Calibri" w:cs="Calibri"/>
-        </w:rPr>
-        <w:t>adhoc_ap_max_unseen_timeout</w:t>
+      <w:proofErr w:type="gramStart"/>
+      <w:r>
+        <w:rPr>
+          <w:rFonts w:ascii="Calibri" w:eastAsia="Times New Roman" w:hAnsi="Calibri" w:cs="Calibri"/>
+        </w:rPr>
+        <w:t>adhoc</w:t>
+      </w:r>
+      <w:proofErr w:type="gramEnd"/>
+      <w:r>
+        <w:rPr>
+          <w:rFonts w:ascii="Calibri" w:eastAsia="Times New Roman" w:hAnsi="Calibri" w:cs="Calibri"/>
+        </w:rPr>
+        <w:t>_ap_max_unseen_timeout</w:t>
       </w:r>
       <w:proofErr w:type="spellEnd"/>
       <w:r>
@@ -4916,6 +5087,7 @@
         <w:t xml:space="preserve">                        "</w:t>
       </w:r>
       <w:proofErr w:type="spellStart"/>
+      <w:proofErr w:type="gramStart"/>
       <w:r>
         <w:rPr>
           <w:rFonts w:ascii="Calibri" w:eastAsia="Times New Roman" w:hAnsi="Calibri" w:cs="Calibri"/>
@@ -4923,6 +5095,7 @@
         <w:t>adhoc</w:t>
       </w:r>
       <w:proofErr w:type="spellEnd"/>
+      <w:proofErr w:type="gramEnd"/>
       <w:r>
         <w:rPr>
           <w:rFonts w:ascii="Calibri" w:eastAsia="Times New Roman" w:hAnsi="Calibri" w:cs="Calibri"/>
@@ -4975,6 +5148,7 @@
         <w:t xml:space="preserve">                        "</w:t>
       </w:r>
       <w:proofErr w:type="spellStart"/>
+      <w:proofErr w:type="gramStart"/>
       <w:r>
         <w:rPr>
           <w:rFonts w:ascii="Calibri" w:eastAsia="Times New Roman" w:hAnsi="Calibri" w:cs="Calibri"/>
@@ -4982,6 +5156,7 @@
         <w:t>adhoc</w:t>
       </w:r>
       <w:proofErr w:type="spellEnd"/>
+      <w:proofErr w:type="gramEnd"/>
       <w:r>
         <w:rPr>
           <w:rFonts w:ascii="Calibri" w:eastAsia="Times New Roman" w:hAnsi="Calibri" w:cs="Calibri"/>
@@ -5169,7 +5344,21 @@
         <w:rPr>
           <w:rFonts w:ascii="Calibri" w:eastAsia="Times New Roman" w:hAnsi="Calibri" w:cs="Calibri"/>
         </w:rPr>
-        <w:t>ds_general_prof.adhoc_ap_max_unseen_timeout.adhoc-ap-max-unseen-timeout</w:t>
+        <w:t>ds_general_</w:t>
+      </w:r>
+      <w:proofErr w:type="gramStart"/>
+      <w:r>
+        <w:rPr>
+          <w:rFonts w:ascii="Calibri" w:eastAsia="Times New Roman" w:hAnsi="Calibri" w:cs="Calibri"/>
+        </w:rPr>
+        <w:t>prof.adhoc</w:t>
+      </w:r>
+      <w:proofErr w:type="gramEnd"/>
+      <w:r>
+        <w:rPr>
+          <w:rFonts w:ascii="Calibri" w:eastAsia="Times New Roman" w:hAnsi="Calibri" w:cs="Calibri"/>
+        </w:rPr>
+        <w:t>_ap_max_unseen_timeout.adhoc-ap-max-unseen-timeout</w:t>
       </w:r>
     </w:p>
     <w:p>
@@ -5248,8 +5437,21 @@
         <w:rPr>
           <w:rFonts w:ascii="Calibri" w:eastAsia="Times New Roman" w:hAnsi="Calibri" w:cs="Calibri"/>
         </w:rPr>
-        <w:lastRenderedPageBreak/>
-        <w:t>Let's say that you want to call this attribute  Max Unseen Timeout in your table. Then your entry in the COL_TO_ATTR table will be:</w:t>
+        <w:t xml:space="preserve">Let's say that you want to call this </w:t>
+      </w:r>
+      <w:proofErr w:type="gramStart"/>
+      <w:r>
+        <w:rPr>
+          <w:rFonts w:ascii="Calibri" w:eastAsia="Times New Roman" w:hAnsi="Calibri" w:cs="Calibri"/>
+        </w:rPr>
+        <w:t>attribute  Max</w:t>
+      </w:r>
+      <w:proofErr w:type="gramEnd"/>
+      <w:r>
+        <w:rPr>
+          <w:rFonts w:ascii="Calibri" w:eastAsia="Times New Roman" w:hAnsi="Calibri" w:cs="Calibri"/>
+        </w:rPr>
+        <w:t xml:space="preserve"> Unseen Timeout in your table. Then your entry in the COL_TO_ATTR table will be:</w:t>
       </w:r>
     </w:p>
     <w:p>
@@ -5269,7 +5471,22 @@
         <w:rPr>
           <w:rFonts w:ascii="Calibri" w:eastAsia="Times New Roman" w:hAnsi="Calibri" w:cs="Calibri"/>
         </w:rPr>
-        <w:t>'Max Unseen Timeout' : ['ids_general_prof.adhoc_ap_max_unseen_timeout.adhoc-ap-mac-unseen-timeout']</w:t>
+        <w:lastRenderedPageBreak/>
+        <w:t>'Max Unseen Timeout</w:t>
+      </w:r>
+      <w:proofErr w:type="gramStart"/>
+      <w:r>
+        <w:rPr>
+          <w:rFonts w:ascii="Calibri" w:eastAsia="Times New Roman" w:hAnsi="Calibri" w:cs="Calibri"/>
+        </w:rPr>
+        <w:t>' :</w:t>
+      </w:r>
+      <w:proofErr w:type="gramEnd"/>
+      <w:r>
+        <w:rPr>
+          <w:rFonts w:ascii="Calibri" w:eastAsia="Times New Roman" w:hAnsi="Calibri" w:cs="Calibri"/>
+        </w:rPr>
+        <w:t xml:space="preserve"> ['ids_general_prof.adhoc_ap_max_unseen_timeout.adhoc-ap-mac-unseen-timeout']</w:t>
       </w:r>
     </w:p>
     <w:p>
@@ -5371,11 +5588,19 @@
         <w:t>"</w:t>
       </w:r>
       <w:proofErr w:type="spellStart"/>
-      <w:r>
-        <w:rPr>
-          <w:rFonts w:ascii="Calibri" w:eastAsia="Times New Roman" w:hAnsi="Calibri" w:cs="Calibri"/>
-        </w:rPr>
-        <w:t>frame_types_for_rssi</w:t>
+      <w:proofErr w:type="gramStart"/>
+      <w:r>
+        <w:rPr>
+          <w:rFonts w:ascii="Calibri" w:eastAsia="Times New Roman" w:hAnsi="Calibri" w:cs="Calibri"/>
+        </w:rPr>
+        <w:t>frame</w:t>
+      </w:r>
+      <w:proofErr w:type="gramEnd"/>
+      <w:r>
+        <w:rPr>
+          <w:rFonts w:ascii="Calibri" w:eastAsia="Times New Roman" w:hAnsi="Calibri" w:cs="Calibri"/>
+        </w:rPr>
+        <w:t>_types_for_rssi</w:t>
       </w:r>
       <w:proofErr w:type="spellEnd"/>
       <w:r>
@@ -6043,7 +6268,21 @@
         <w:rPr>
           <w:rFonts w:ascii="Calibri" w:eastAsia="Times New Roman" w:hAnsi="Calibri" w:cs="Calibri"/>
         </w:rPr>
-        <w:t>'Beacon' : '</w:t>
+        <w:t>'Beacon</w:t>
+      </w:r>
+      <w:proofErr w:type="gramStart"/>
+      <w:r>
+        <w:rPr>
+          <w:rFonts w:ascii="Calibri" w:eastAsia="Times New Roman" w:hAnsi="Calibri" w:cs="Calibri"/>
+        </w:rPr>
+        <w:t>' :</w:t>
+      </w:r>
+      <w:proofErr w:type="gramEnd"/>
+      <w:r>
+        <w:rPr>
+          <w:rFonts w:ascii="Calibri" w:eastAsia="Times New Roman" w:hAnsi="Calibri" w:cs="Calibri"/>
+        </w:rPr>
+        <w:t xml:space="preserve"> '</w:t>
       </w:r>
       <w:proofErr w:type="spellStart"/>
       <w:r>
@@ -6205,7 +6444,21 @@
         <w:rPr>
           <w:rFonts w:ascii="Calibri" w:eastAsia="Times New Roman" w:hAnsi="Calibri" w:cs="Calibri"/>
         </w:rPr>
-        <w:t xml:space="preserve">For most profiles, when they are nested inside other profiles they retain the same name as the independent object in the API. For example, </w:t>
+        <w:t xml:space="preserve">For most profiles, when they are nested inside other </w:t>
+      </w:r>
+      <w:proofErr w:type="gramStart"/>
+      <w:r>
+        <w:rPr>
+          <w:rFonts w:ascii="Calibri" w:eastAsia="Times New Roman" w:hAnsi="Calibri" w:cs="Calibri"/>
+        </w:rPr>
+        <w:t>profiles</w:t>
+      </w:r>
+      <w:proofErr w:type="gramEnd"/>
+      <w:r>
+        <w:rPr>
+          <w:rFonts w:ascii="Calibri" w:eastAsia="Times New Roman" w:hAnsi="Calibri" w:cs="Calibri"/>
+        </w:rPr>
+        <w:t xml:space="preserve"> they retain the same name as the independent object in the API. For example, </w:t>
       </w:r>
       <w:proofErr w:type="spellStart"/>
       <w:r>
@@ -6305,11 +6558,19 @@
         <w:t>wired_aaa_prof</w:t>
       </w:r>
       <w:proofErr w:type="spellEnd"/>
-      <w:r>
-        <w:rPr>
-          <w:rFonts w:ascii="Calibri" w:eastAsia="Times New Roman" w:hAnsi="Calibri" w:cs="Calibri"/>
-        </w:rPr>
-        <w:t>’ : [‘</w:t>
+      <w:proofErr w:type="gramStart"/>
+      <w:r>
+        <w:rPr>
+          <w:rFonts w:ascii="Calibri" w:eastAsia="Times New Roman" w:hAnsi="Calibri" w:cs="Calibri"/>
+        </w:rPr>
+        <w:t>’ :</w:t>
+      </w:r>
+      <w:proofErr w:type="gramEnd"/>
+      <w:r>
+        <w:rPr>
+          <w:rFonts w:ascii="Calibri" w:eastAsia="Times New Roman" w:hAnsi="Calibri" w:cs="Calibri"/>
+        </w:rPr>
+        <w:t xml:space="preserve"> [‘</w:t>
       </w:r>
       <w:proofErr w:type="spellStart"/>
       <w:r>
@@ -6684,16 +6945,26 @@
         <w:t xml:space="preserve">Gig Int Speed: </w:t>
       </w:r>
       <w:r>
-        <w:t>10,100,1000,Auto</w:t>
-      </w:r>
+        <w:t>10,100,</w:t>
+      </w:r>
+      <w:proofErr w:type="gramStart"/>
+      <w:r>
+        <w:t>1000,Auto</w:t>
+      </w:r>
+      <w:proofErr w:type="gramEnd"/>
     </w:p>
     <w:p>
       <w:r>
         <w:t xml:space="preserve">Gig Int Duplex: </w:t>
       </w:r>
       <w:proofErr w:type="spellStart"/>
-      <w:r>
-        <w:t>Full,Half,Auto</w:t>
+      <w:proofErr w:type="gramStart"/>
+      <w:r>
+        <w:t>Full,Half</w:t>
+      </w:r>
+      <w:proofErr w:type="gramEnd"/>
+      <w:r>
+        <w:t>,Auto</w:t>
       </w:r>
       <w:proofErr w:type="spellEnd"/>
     </w:p>
@@ -7099,7 +7370,15 @@
     </w:p>
     <w:p>
       <w:r>
-        <w:t>Frequency Bands: G Only, A Only, All</w:t>
+        <w:t xml:space="preserve">Frequency Bands: G Only, </w:t>
+      </w:r>
+      <w:proofErr w:type="gramStart"/>
+      <w:r>
+        <w:t>A</w:t>
+      </w:r>
+      <w:proofErr w:type="gramEnd"/>
+      <w:r>
+        <w:t xml:space="preserve"> Only, All</w:t>
       </w:r>
     </w:p>
     <w:p>
@@ -7303,7 +7582,7 @@
 </file>
 
 <file path=word/numbering.xml><?xml version="1.0" encoding="utf-8"?>
-<w:numbering xmlns:wpc="http://schemas.microsoft.com/office/word/2010/wordprocessingCanvas" xmlns:cx="http://schemas.microsoft.com/office/drawing/2014/chartex" xmlns:cx1="http://schemas.microsoft.com/office/drawing/2015/9/8/chartex" xmlns:cx2="http://schemas.microsoft.com/office/drawing/2015/10/21/chartex" xmlns:cx3="http://schemas.microsoft.com/office/drawing/2016/5/9/chartex" xmlns:cx4="http://schemas.microsoft.com/office/drawing/2016/5/10/chartex" xmlns:cx5="http://schemas.microsoft.com/office/drawing/2016/5/11/chartex" xmlns:cx6="http://schemas.microsoft.com/office/drawing/2016/5/12/chartex" xmlns:cx7="http://schemas.microsoft.com/office/drawing/2016/5/13/chartex" xmlns:cx8="http://schemas.microsoft.com/office/drawing/2016/5/14/chartex" xmlns:mc="http://schemas.openxmlformats.org/markup-compatibility/2006" xmlns:aink="http://schemas.microsoft.com/office/drawing/2016/ink" xmlns:am3d="http://schemas.microsoft.com/office/drawing/2017/model3d" xmlns:o="urn:schemas-microsoft-com:office:office" xmlns:r="http://schemas.openxmlformats.org/officeDocument/2006/relationships" xmlns:m="http://schemas.openxmlformats.org/officeDocument/2006/math" xmlns:v="urn:schemas-microsoft-com:vml" xmlns:wp14="http://schemas.microsoft.com/office/word/2010/wordprocessingDrawing" xmlns:wp="http://schemas.openxmlformats.org/drawingml/2006/wordprocessingDrawing" xmlns:w10="urn:schemas-microsoft-com:office:word" xmlns:w="http://schemas.openxmlformats.org/wordprocessingml/2006/main" xmlns:w14="http://schemas.microsoft.com/office/word/2010/wordml" xmlns:w15="http://schemas.microsoft.com/office/word/2012/wordml" xmlns:w16cex="http://schemas.microsoft.com/office/word/2018/wordml/cex" xmlns:w16cid="http://schemas.microsoft.com/office/word/2016/wordml/cid" xmlns:w16="http://schemas.microsoft.com/office/word/2018/wordml" xmlns:w16se="http://schemas.microsoft.com/office/word/2015/wordml/symex" xmlns:wpg="http://schemas.microsoft.com/office/word/2010/wordprocessingGroup" xmlns:wpi="http://schemas.microsoft.com/office/word/2010/wordprocessingInk" xmlns:wne="http://schemas.microsoft.com/office/word/2006/wordml" xmlns:wps="http://schemas.microsoft.com/office/word/2010/wordprocessingShape" mc:Ignorable="w14 w15 w16se w16cid w16 w16cex wp14">
+<w:numbering xmlns:wpc="http://schemas.microsoft.com/office/word/2010/wordprocessingCanvas" xmlns:cx="http://schemas.microsoft.com/office/drawing/2014/chartex" xmlns:cx1="http://schemas.microsoft.com/office/drawing/2015/9/8/chartex" xmlns:cx2="http://schemas.microsoft.com/office/drawing/2015/10/21/chartex" xmlns:cx3="http://schemas.microsoft.com/office/drawing/2016/5/9/chartex" xmlns:cx4="http://schemas.microsoft.com/office/drawing/2016/5/10/chartex" xmlns:cx5="http://schemas.microsoft.com/office/drawing/2016/5/11/chartex" xmlns:cx6="http://schemas.microsoft.com/office/drawing/2016/5/12/chartex" xmlns:cx7="http://schemas.microsoft.com/office/drawing/2016/5/13/chartex" xmlns:cx8="http://schemas.microsoft.com/office/drawing/2016/5/14/chartex" xmlns:mc="http://schemas.openxmlformats.org/markup-compatibility/2006" xmlns:aink="http://schemas.microsoft.com/office/drawing/2016/ink" xmlns:am3d="http://schemas.microsoft.com/office/drawing/2017/model3d" xmlns:o="urn:schemas-microsoft-com:office:office" xmlns:r="http://schemas.openxmlformats.org/officeDocument/2006/relationships" xmlns:m="http://schemas.openxmlformats.org/officeDocument/2006/math" xmlns:v="urn:schemas-microsoft-com:vml" xmlns:wp14="http://schemas.microsoft.com/office/word/2010/wordprocessingDrawing" xmlns:wp="http://schemas.openxmlformats.org/drawingml/2006/wordprocessingDrawing" xmlns:w10="urn:schemas-microsoft-com:office:word" xmlns:w="http://schemas.openxmlformats.org/wordprocessingml/2006/main" xmlns:w14="http://schemas.microsoft.com/office/word/2010/wordml" xmlns:w15="http://schemas.microsoft.com/office/word/2012/wordml" xmlns:w16cex="http://schemas.microsoft.com/office/word/2018/wordml/cex" xmlns:w16cid="http://schemas.microsoft.com/office/word/2016/wordml/cid" xmlns:w16="http://schemas.microsoft.com/office/word/2018/wordml" xmlns:w16sdtdh="http://schemas.microsoft.com/office/word/2020/wordml/sdtdatahash" xmlns:w16se="http://schemas.microsoft.com/office/word/2015/wordml/symex" xmlns:wpg="http://schemas.microsoft.com/office/word/2010/wordprocessingGroup" xmlns:wpi="http://schemas.microsoft.com/office/word/2010/wordprocessingInk" xmlns:wne="http://schemas.microsoft.com/office/word/2006/wordml" xmlns:wps="http://schemas.microsoft.com/office/word/2010/wordprocessingShape" mc:Ignorable="w14 w15 w16se w16cid w16 w16cex w16sdtdh wp14">
   <w:abstractNum w:abstractNumId="0" w15:restartNumberingAfterBreak="0">
     <w:nsid w:val="08415BAE"/>
     <w:multiLevelType w:val="multilevel"/>
@@ -7687,7 +7966,7 @@
 </file>
 
 <file path=word/styles.xml><?xml version="1.0" encoding="utf-8"?>
-<w:styles xmlns:mc="http://schemas.openxmlformats.org/markup-compatibility/2006" xmlns:r="http://schemas.openxmlformats.org/officeDocument/2006/relationships" xmlns:w="http://schemas.openxmlformats.org/wordprocessingml/2006/main" xmlns:w14="http://schemas.microsoft.com/office/word/2010/wordml" xmlns:w15="http://schemas.microsoft.com/office/word/2012/wordml" xmlns:w16cex="http://schemas.microsoft.com/office/word/2018/wordml/cex" xmlns:w16cid="http://schemas.microsoft.com/office/word/2016/wordml/cid" xmlns:w16="http://schemas.microsoft.com/office/word/2018/wordml" xmlns:w16se="http://schemas.microsoft.com/office/word/2015/wordml/symex" mc:Ignorable="w14 w15 w16se w16cid w16 w16cex">
+<w:styles xmlns:mc="http://schemas.openxmlformats.org/markup-compatibility/2006" xmlns:r="http://schemas.openxmlformats.org/officeDocument/2006/relationships" xmlns:w="http://schemas.openxmlformats.org/wordprocessingml/2006/main" xmlns:w14="http://schemas.microsoft.com/office/word/2010/wordml" xmlns:w15="http://schemas.microsoft.com/office/word/2012/wordml" xmlns:w16cex="http://schemas.microsoft.com/office/word/2018/wordml/cex" xmlns:w16cid="http://schemas.microsoft.com/office/word/2016/wordml/cid" xmlns:w16="http://schemas.microsoft.com/office/word/2018/wordml" xmlns:w16sdtdh="http://schemas.microsoft.com/office/word/2020/wordml/sdtdatahash" xmlns:w16se="http://schemas.microsoft.com/office/word/2015/wordml/symex" mc:Ignorable="w14 w15 w16se w16cid w16 w16cex w16sdtdh">
   <w:docDefaults>
     <w:rPrDefault>
       <w:rPr>

</xml_diff>